<commit_message>
dataset and tableau file changes
learning tableau so made changes to data sets files and created file for working on tableau tool
</commit_message>
<xml_diff>
--- a/skills_course_notes/Tableau_course_notes.docx
+++ b/skills_course_notes/Tableau_course_notes.docx
@@ -1794,6 +1794,14 @@
         </w:rPr>
         <w:t xml:space="preserve">The default cardinality given by the tableau when tables are related is many to many </w:t>
       </w:r>
+      <w:r>
+        <w:rPr>
+          <w:sz w:val="24"/>
+          <w:szCs w:val="24"/>
+          <w:lang w:val="en-US"/>
+        </w:rPr>
+        <w:t>as it gives the max accuracy</w:t>
+      </w:r>
     </w:p>
     <w:p>
       <w:pPr>
@@ -1822,7 +1830,23 @@
           <w:szCs w:val="24"/>
           <w:lang w:val="en-US"/>
         </w:rPr>
-        <w:t xml:space="preserve">choose </w:t>
+        <w:t>choose the</w:t>
+      </w:r>
+      <w:r>
+        <w:rPr>
+          <w:sz w:val="24"/>
+          <w:szCs w:val="24"/>
+          <w:lang w:val="en-US"/>
+        </w:rPr>
+        <w:t xml:space="preserve"> joins when we do</w:t>
+      </w:r>
+      <w:r>
+        <w:rPr>
+          <w:sz w:val="24"/>
+          <w:szCs w:val="24"/>
+          <w:lang w:val="en-US"/>
+        </w:rPr>
+        <w:t xml:space="preserve"> </w:t>
       </w:r>
       <w:proofErr w:type="gramStart"/>
       <w:r>
@@ -1831,15 +1855,15 @@
           <w:szCs w:val="24"/>
           <w:lang w:val="en-US"/>
         </w:rPr>
-        <w:t xml:space="preserve">the </w:t>
-      </w:r>
-      <w:r>
-        <w:rPr>
-          <w:sz w:val="24"/>
-          <w:szCs w:val="24"/>
-          <w:lang w:val="en-US"/>
-        </w:rPr>
-        <w:t xml:space="preserve"> joins</w:t>
+        <w:t xml:space="preserve">data </w:t>
+      </w:r>
+      <w:r>
+        <w:rPr>
+          <w:sz w:val="24"/>
+          <w:szCs w:val="24"/>
+          <w:lang w:val="en-US"/>
+        </w:rPr>
+        <w:t xml:space="preserve"> modeling</w:t>
       </w:r>
       <w:proofErr w:type="gramEnd"/>
       <w:r>
@@ -1848,23 +1872,7 @@
           <w:szCs w:val="24"/>
           <w:lang w:val="en-US"/>
         </w:rPr>
-        <w:t xml:space="preserve"> when we do</w:t>
-      </w:r>
-      <w:r>
-        <w:rPr>
-          <w:sz w:val="24"/>
-          <w:szCs w:val="24"/>
-          <w:lang w:val="en-US"/>
-        </w:rPr>
-        <w:t xml:space="preserve"> data </w:t>
-      </w:r>
-      <w:r>
-        <w:rPr>
-          <w:sz w:val="24"/>
-          <w:szCs w:val="24"/>
-          <w:lang w:val="en-US"/>
-        </w:rPr>
-        <w:t xml:space="preserve"> modeling in tableau </w:t>
+        <w:t xml:space="preserve"> in tableau </w:t>
       </w:r>
       <w:r>
         <w:rPr>
@@ -1919,6 +1927,981 @@
         <w:numPr>
           <w:ilvl w:val="0"/>
           <w:numId w:val="3"/>
+        </w:numPr>
+        <w:rPr>
+          <w:sz w:val="24"/>
+          <w:szCs w:val="24"/>
+          <w:lang w:val="en-US"/>
+        </w:rPr>
+      </w:pPr>
+      <w:r>
+        <w:rPr>
+          <w:sz w:val="24"/>
+          <w:szCs w:val="24"/>
+          <w:lang w:val="en-US"/>
+        </w:rPr>
+        <w:t xml:space="preserve">When you want to check which kind of join are there than double click on </w:t>
+      </w:r>
+      <w:proofErr w:type="spellStart"/>
+      <w:r>
+        <w:rPr>
+          <w:sz w:val="24"/>
+          <w:szCs w:val="24"/>
+          <w:lang w:val="en-US"/>
+        </w:rPr>
+        <w:t>onf</w:t>
+      </w:r>
+      <w:proofErr w:type="spellEnd"/>
+      <w:r>
+        <w:rPr>
+          <w:sz w:val="24"/>
+          <w:szCs w:val="24"/>
+          <w:lang w:val="en-US"/>
+        </w:rPr>
+        <w:t xml:space="preserve"> the sheet </w:t>
+      </w:r>
+      <w:proofErr w:type="spellStart"/>
+      <w:r>
+        <w:rPr>
+          <w:sz w:val="24"/>
+          <w:szCs w:val="24"/>
+          <w:lang w:val="en-US"/>
+        </w:rPr>
+        <w:t>and than</w:t>
+      </w:r>
+      <w:proofErr w:type="spellEnd"/>
+      <w:r>
+        <w:rPr>
+          <w:sz w:val="24"/>
+          <w:szCs w:val="24"/>
+          <w:lang w:val="en-US"/>
+        </w:rPr>
+        <w:t xml:space="preserve"> join other tables at physical level</w:t>
+      </w:r>
+    </w:p>
+    <w:p>
+      <w:pPr>
+        <w:pStyle w:val="ListParagraph"/>
+        <w:numPr>
+          <w:ilvl w:val="0"/>
+          <w:numId w:val="3"/>
+        </w:numPr>
+        <w:rPr>
+          <w:sz w:val="24"/>
+          <w:szCs w:val="24"/>
+          <w:lang w:val="en-US"/>
+        </w:rPr>
+      </w:pPr>
+      <w:r>
+        <w:rPr>
+          <w:sz w:val="24"/>
+          <w:szCs w:val="24"/>
+          <w:lang w:val="en-US"/>
+        </w:rPr>
+        <w:t xml:space="preserve">When you have </w:t>
+      </w:r>
+      <w:r>
+        <w:rPr>
+          <w:sz w:val="24"/>
+          <w:szCs w:val="24"/>
+          <w:lang w:val="en-US"/>
+        </w:rPr>
+        <w:t xml:space="preserve">same type of data for table as different tables than you can combine them as union so that you can handle them as single file </w:t>
+      </w:r>
+    </w:p>
+    <w:p>
+      <w:pPr>
+        <w:pStyle w:val="ListParagraph"/>
+        <w:numPr>
+          <w:ilvl w:val="0"/>
+          <w:numId w:val="3"/>
+        </w:numPr>
+        <w:rPr>
+          <w:sz w:val="24"/>
+          <w:szCs w:val="24"/>
+          <w:lang w:val="en-US"/>
+        </w:rPr>
+      </w:pPr>
+      <w:r>
+        <w:rPr>
+          <w:sz w:val="24"/>
+          <w:szCs w:val="24"/>
+          <w:lang w:val="en-US"/>
+        </w:rPr>
+        <w:t>You can combine these tables by going to physical level to parent table</w:t>
+      </w:r>
+    </w:p>
+    <w:p>
+      <w:pPr>
+        <w:pStyle w:val="ListParagraph"/>
+        <w:numPr>
+          <w:ilvl w:val="0"/>
+          <w:numId w:val="3"/>
+        </w:numPr>
+        <w:rPr>
+          <w:sz w:val="24"/>
+          <w:szCs w:val="24"/>
+          <w:lang w:val="en-US"/>
+        </w:rPr>
+      </w:pPr>
+      <w:r>
+        <w:rPr>
+          <w:sz w:val="24"/>
+          <w:szCs w:val="24"/>
+          <w:lang w:val="en-US"/>
+        </w:rPr>
+        <w:t xml:space="preserve">When you want to join two tables </w:t>
+      </w:r>
+      <w:r>
+        <w:rPr>
+          <w:sz w:val="24"/>
+          <w:szCs w:val="24"/>
+          <w:lang w:val="en-US"/>
+        </w:rPr>
+        <w:t xml:space="preserve">you use the joins and you use union when you want to combine similar tables into one table than we use union </w:t>
+      </w:r>
+    </w:p>
+    <w:p>
+      <w:pPr>
+        <w:pStyle w:val="ListParagraph"/>
+        <w:numPr>
+          <w:ilvl w:val="0"/>
+          <w:numId w:val="3"/>
+        </w:numPr>
+        <w:rPr>
+          <w:sz w:val="24"/>
+          <w:szCs w:val="24"/>
+          <w:lang w:val="en-US"/>
+        </w:rPr>
+      </w:pPr>
+      <w:r>
+        <w:rPr>
+          <w:sz w:val="24"/>
+          <w:szCs w:val="24"/>
+          <w:lang w:val="en-US"/>
+        </w:rPr>
+        <w:t xml:space="preserve">When you use </w:t>
+      </w:r>
+      <w:proofErr w:type="gramStart"/>
+      <w:r>
+        <w:rPr>
+          <w:sz w:val="24"/>
+          <w:szCs w:val="24"/>
+          <w:lang w:val="en-US"/>
+        </w:rPr>
+        <w:t>cardinality</w:t>
+      </w:r>
+      <w:proofErr w:type="gramEnd"/>
+      <w:r>
+        <w:rPr>
+          <w:sz w:val="24"/>
+          <w:szCs w:val="24"/>
+          <w:lang w:val="en-US"/>
+        </w:rPr>
+        <w:t xml:space="preserve"> you are working with relational modeling and when you use the joins you will be using the physical modeling </w:t>
+      </w:r>
+    </w:p>
+    <w:p>
+      <w:pPr>
+        <w:rPr>
+          <w:b/>
+          <w:sz w:val="24"/>
+          <w:szCs w:val="24"/>
+          <w:lang w:val="en-US"/>
+        </w:rPr>
+      </w:pPr>
+      <w:r>
+        <w:rPr>
+          <w:sz w:val="24"/>
+          <w:szCs w:val="24"/>
+          <w:lang w:val="en-US"/>
+        </w:rPr>
+        <w:br/>
+      </w:r>
+      <w:r>
+        <w:rPr>
+          <w:b/>
+          <w:sz w:val="32"/>
+          <w:szCs w:val="32"/>
+          <w:highlight w:val="green"/>
+          <w:lang w:val="en-US"/>
+        </w:rPr>
+        <w:t xml:space="preserve">DATA </w:t>
+      </w:r>
+      <w:r>
+        <w:rPr>
+          <w:b/>
+          <w:sz w:val="32"/>
+          <w:szCs w:val="32"/>
+          <w:highlight w:val="green"/>
+          <w:lang w:val="en-US"/>
+        </w:rPr>
+        <w:t xml:space="preserve">TYPES </w:t>
+      </w:r>
+      <w:r>
+        <w:rPr>
+          <w:b/>
+          <w:sz w:val="32"/>
+          <w:szCs w:val="32"/>
+          <w:highlight w:val="green"/>
+          <w:lang w:val="en-US"/>
+        </w:rPr>
+        <w:t>IN</w:t>
+      </w:r>
+      <w:r>
+        <w:rPr>
+          <w:b/>
+          <w:sz w:val="32"/>
+          <w:szCs w:val="32"/>
+          <w:highlight w:val="green"/>
+          <w:lang w:val="en-US"/>
+        </w:rPr>
+        <w:t xml:space="preserve"> </w:t>
+      </w:r>
+      <w:proofErr w:type="gramStart"/>
+      <w:r>
+        <w:rPr>
+          <w:b/>
+          <w:sz w:val="32"/>
+          <w:szCs w:val="32"/>
+          <w:highlight w:val="green"/>
+          <w:lang w:val="en-US"/>
+        </w:rPr>
+        <w:t>TABLEAU :</w:t>
+      </w:r>
+      <w:proofErr w:type="gramEnd"/>
+    </w:p>
+    <w:p>
+      <w:pPr>
+        <w:pStyle w:val="ListParagraph"/>
+        <w:numPr>
+          <w:ilvl w:val="0"/>
+          <w:numId w:val="3"/>
+        </w:numPr>
+        <w:rPr>
+          <w:sz w:val="24"/>
+          <w:szCs w:val="24"/>
+          <w:lang w:val="en-US"/>
+        </w:rPr>
+      </w:pPr>
+      <w:proofErr w:type="gramStart"/>
+      <w:r>
+        <w:rPr>
+          <w:sz w:val="24"/>
+          <w:szCs w:val="24"/>
+          <w:lang w:val="en-US"/>
+        </w:rPr>
+        <w:t>First</w:t>
+      </w:r>
+      <w:proofErr w:type="gramEnd"/>
+      <w:r>
+        <w:rPr>
+          <w:sz w:val="24"/>
+          <w:szCs w:val="24"/>
+          <w:lang w:val="en-US"/>
+        </w:rPr>
+        <w:t xml:space="preserve"> we do modeling then cleaning and later we move to analysis in tableau</w:t>
+      </w:r>
+    </w:p>
+    <w:p>
+      <w:pPr>
+        <w:pStyle w:val="ListParagraph"/>
+        <w:numPr>
+          <w:ilvl w:val="0"/>
+          <w:numId w:val="3"/>
+        </w:numPr>
+        <w:rPr>
+          <w:sz w:val="24"/>
+          <w:szCs w:val="24"/>
+          <w:lang w:val="en-US"/>
+        </w:rPr>
+      </w:pPr>
+      <w:r>
+        <w:rPr>
+          <w:sz w:val="24"/>
+          <w:szCs w:val="24"/>
+          <w:lang w:val="en-US"/>
+        </w:rPr>
+        <w:t xml:space="preserve">When we are in the data source section of tableau </w:t>
+      </w:r>
+      <w:r>
+        <w:rPr>
+          <w:sz w:val="24"/>
+          <w:szCs w:val="24"/>
+          <w:lang w:val="en-US"/>
+        </w:rPr>
+        <w:t xml:space="preserve">after importing our </w:t>
+      </w:r>
+      <w:proofErr w:type="gramStart"/>
+      <w:r>
+        <w:rPr>
+          <w:sz w:val="24"/>
+          <w:szCs w:val="24"/>
+          <w:lang w:val="en-US"/>
+        </w:rPr>
+        <w:t>data</w:t>
+      </w:r>
+      <w:proofErr w:type="gramEnd"/>
+      <w:r>
+        <w:rPr>
+          <w:sz w:val="24"/>
+          <w:szCs w:val="24"/>
+          <w:lang w:val="en-US"/>
+        </w:rPr>
+        <w:t xml:space="preserve"> we will have the symbols above the column of the data which will let us know which kind of data is stored in that column </w:t>
+      </w:r>
+    </w:p>
+    <w:p>
+      <w:pPr>
+        <w:pStyle w:val="ListParagraph"/>
+        <w:numPr>
+          <w:ilvl w:val="0"/>
+          <w:numId w:val="3"/>
+        </w:numPr>
+        <w:rPr>
+          <w:sz w:val="24"/>
+          <w:szCs w:val="24"/>
+          <w:lang w:val="en-US"/>
+        </w:rPr>
+      </w:pPr>
+      <w:r>
+        <w:rPr>
+          <w:b/>
+          <w:sz w:val="24"/>
+          <w:szCs w:val="24"/>
+          <w:lang w:val="en-US"/>
+        </w:rPr>
+        <w:t>Abc</w:t>
+      </w:r>
+      <w:r>
+        <w:rPr>
+          <w:sz w:val="24"/>
+          <w:szCs w:val="24"/>
+          <w:lang w:val="en-US"/>
+        </w:rPr>
+        <w:t xml:space="preserve"> symbol above the </w:t>
+      </w:r>
+      <w:proofErr w:type="gramStart"/>
+      <w:r>
+        <w:rPr>
+          <w:sz w:val="24"/>
+          <w:szCs w:val="24"/>
+          <w:lang w:val="en-US"/>
+        </w:rPr>
+        <w:t>column  is</w:t>
+      </w:r>
+      <w:proofErr w:type="gramEnd"/>
+      <w:r>
+        <w:rPr>
+          <w:sz w:val="24"/>
+          <w:szCs w:val="24"/>
+          <w:lang w:val="en-US"/>
+        </w:rPr>
+        <w:t xml:space="preserve"> for text data type where alphabets symbols alphanumeric and phone numbers comes as values of the data type</w:t>
+      </w:r>
+    </w:p>
+    <w:p>
+      <w:pPr>
+        <w:pStyle w:val="ListParagraph"/>
+        <w:numPr>
+          <w:ilvl w:val="0"/>
+          <w:numId w:val="3"/>
+        </w:numPr>
+        <w:rPr>
+          <w:sz w:val="24"/>
+          <w:szCs w:val="24"/>
+          <w:lang w:val="en-US"/>
+        </w:rPr>
+      </w:pPr>
+      <w:r>
+        <w:rPr>
+          <w:b/>
+          <w:sz w:val="24"/>
+          <w:szCs w:val="24"/>
+          <w:lang w:val="en-US"/>
+        </w:rPr>
+        <w:t xml:space="preserve">Calendar </w:t>
+      </w:r>
+      <w:r>
+        <w:rPr>
+          <w:sz w:val="24"/>
+          <w:szCs w:val="24"/>
+          <w:lang w:val="en-US"/>
+        </w:rPr>
+        <w:t xml:space="preserve">symbol above </w:t>
+      </w:r>
+      <w:r>
+        <w:rPr>
+          <w:sz w:val="24"/>
+          <w:szCs w:val="24"/>
+          <w:lang w:val="en-US"/>
+        </w:rPr>
+        <w:t>column</w:t>
+      </w:r>
+      <w:r>
+        <w:rPr>
+          <w:sz w:val="24"/>
+          <w:szCs w:val="24"/>
+          <w:lang w:val="en-US"/>
+        </w:rPr>
+        <w:t xml:space="preserve"> is used for date and time type of data </w:t>
+      </w:r>
+      <w:r>
+        <w:rPr>
+          <w:b/>
+          <w:sz w:val="24"/>
+          <w:szCs w:val="24"/>
+          <w:lang w:val="en-US"/>
+        </w:rPr>
+        <w:t xml:space="preserve"> </w:t>
+      </w:r>
+    </w:p>
+    <w:p>
+      <w:pPr>
+        <w:pStyle w:val="ListParagraph"/>
+        <w:numPr>
+          <w:ilvl w:val="0"/>
+          <w:numId w:val="3"/>
+        </w:numPr>
+        <w:rPr>
+          <w:sz w:val="24"/>
+          <w:szCs w:val="24"/>
+          <w:lang w:val="en-US"/>
+        </w:rPr>
+      </w:pPr>
+      <w:r>
+        <w:rPr>
+          <w:b/>
+          <w:sz w:val="24"/>
+          <w:szCs w:val="24"/>
+          <w:lang w:val="en-US"/>
+        </w:rPr>
+        <w:t xml:space="preserve"># </w:t>
+      </w:r>
+      <w:r>
+        <w:rPr>
+          <w:sz w:val="24"/>
+          <w:szCs w:val="24"/>
+          <w:lang w:val="en-US"/>
+        </w:rPr>
+        <w:t>symbol above the column is used for numeric data both integers and decimal numbers</w:t>
+      </w:r>
+    </w:p>
+    <w:p>
+      <w:pPr>
+        <w:pStyle w:val="ListParagraph"/>
+        <w:numPr>
+          <w:ilvl w:val="0"/>
+          <w:numId w:val="3"/>
+        </w:numPr>
+        <w:rPr>
+          <w:sz w:val="24"/>
+          <w:szCs w:val="24"/>
+          <w:lang w:val="en-US"/>
+        </w:rPr>
+      </w:pPr>
+      <w:r>
+        <w:rPr>
+          <w:b/>
+          <w:sz w:val="24"/>
+          <w:szCs w:val="24"/>
+          <w:lang w:val="en-US"/>
+        </w:rPr>
+        <w:t>Globe</w:t>
+      </w:r>
+      <w:r>
+        <w:rPr>
+          <w:sz w:val="24"/>
+          <w:szCs w:val="24"/>
+          <w:lang w:val="en-US"/>
+        </w:rPr>
+        <w:t xml:space="preserve"> symbol on the column denotes the geographical role which is used for city country state or basically for location </w:t>
+      </w:r>
+    </w:p>
+    <w:p>
+      <w:pPr>
+        <w:pStyle w:val="ListParagraph"/>
+        <w:numPr>
+          <w:ilvl w:val="0"/>
+          <w:numId w:val="3"/>
+        </w:numPr>
+        <w:rPr>
+          <w:sz w:val="24"/>
+          <w:szCs w:val="24"/>
+          <w:lang w:val="en-US"/>
+        </w:rPr>
+      </w:pPr>
+      <w:r>
+        <w:rPr>
+          <w:sz w:val="24"/>
+          <w:szCs w:val="24"/>
+          <w:lang w:val="en-US"/>
+        </w:rPr>
+        <w:t>Data types can be common data types</w:t>
+      </w:r>
+      <w:r>
+        <w:rPr>
+          <w:sz w:val="24"/>
+          <w:szCs w:val="24"/>
+          <w:lang w:val="en-US"/>
+        </w:rPr>
+        <w:t xml:space="preserve"> </w:t>
+      </w:r>
+      <w:proofErr w:type="spellStart"/>
+      <w:r>
+        <w:rPr>
+          <w:sz w:val="24"/>
+          <w:szCs w:val="24"/>
+          <w:lang w:val="en-US"/>
+        </w:rPr>
+        <w:t>abc</w:t>
+      </w:r>
+      <w:proofErr w:type="spellEnd"/>
+      <w:r>
+        <w:rPr>
+          <w:sz w:val="24"/>
+          <w:szCs w:val="24"/>
+          <w:lang w:val="en-US"/>
+        </w:rPr>
+        <w:t xml:space="preserve"> # calendar Boolean</w:t>
+      </w:r>
+      <w:r>
+        <w:rPr>
+          <w:sz w:val="24"/>
+          <w:szCs w:val="24"/>
+          <w:lang w:val="en-US"/>
+        </w:rPr>
+        <w:t xml:space="preserve">, roles </w:t>
+      </w:r>
+      <w:r>
+        <w:rPr>
+          <w:sz w:val="24"/>
+          <w:szCs w:val="24"/>
+          <w:lang w:val="en-US"/>
+        </w:rPr>
+        <w:t xml:space="preserve">such as geographical role or image role </w:t>
+      </w:r>
+      <w:r>
+        <w:rPr>
+          <w:sz w:val="24"/>
+          <w:szCs w:val="24"/>
+          <w:lang w:val="en-US"/>
+        </w:rPr>
+        <w:t>and advanced data type such as group and clustered groups</w:t>
+      </w:r>
+    </w:p>
+    <w:p>
+      <w:pPr>
+        <w:pStyle w:val="ListParagraph"/>
+        <w:numPr>
+          <w:ilvl w:val="0"/>
+          <w:numId w:val="3"/>
+        </w:numPr>
+        <w:rPr>
+          <w:sz w:val="24"/>
+          <w:szCs w:val="24"/>
+          <w:lang w:val="en-US"/>
+        </w:rPr>
+      </w:pPr>
+      <w:r>
+        <w:rPr>
+          <w:sz w:val="24"/>
+          <w:szCs w:val="24"/>
+          <w:lang w:val="en-US"/>
+        </w:rPr>
+        <w:t xml:space="preserve">Even these data types </w:t>
+      </w:r>
+      <w:proofErr w:type="gramStart"/>
+      <w:r>
+        <w:rPr>
+          <w:sz w:val="24"/>
+          <w:szCs w:val="24"/>
+          <w:lang w:val="en-US"/>
+        </w:rPr>
+        <w:t>shows</w:t>
+      </w:r>
+      <w:proofErr w:type="gramEnd"/>
+      <w:r>
+        <w:rPr>
+          <w:sz w:val="24"/>
+          <w:szCs w:val="24"/>
+          <w:lang w:val="en-US"/>
+        </w:rPr>
+        <w:t xml:space="preserve"> on left of columns on sheets sec</w:t>
+      </w:r>
+      <w:r>
+        <w:rPr>
+          <w:sz w:val="24"/>
+          <w:szCs w:val="24"/>
+          <w:lang w:val="en-US"/>
+        </w:rPr>
+        <w:t>tion</w:t>
+      </w:r>
+    </w:p>
+    <w:p>
+      <w:pPr>
+        <w:rPr>
+          <w:b/>
+          <w:sz w:val="32"/>
+          <w:szCs w:val="32"/>
+          <w:highlight w:val="green"/>
+          <w:lang w:val="en-US"/>
+        </w:rPr>
+      </w:pPr>
+    </w:p>
+    <w:p>
+      <w:pPr>
+        <w:rPr>
+          <w:sz w:val="24"/>
+          <w:szCs w:val="24"/>
+          <w:lang w:val="en-US"/>
+        </w:rPr>
+      </w:pPr>
+      <w:r>
+        <w:rPr>
+          <w:b/>
+          <w:sz w:val="32"/>
+          <w:szCs w:val="32"/>
+          <w:highlight w:val="green"/>
+          <w:lang w:val="en-US"/>
+        </w:rPr>
+        <w:t xml:space="preserve">DATA </w:t>
+      </w:r>
+      <w:r>
+        <w:rPr>
+          <w:b/>
+          <w:sz w:val="32"/>
+          <w:szCs w:val="32"/>
+          <w:highlight w:val="green"/>
+          <w:lang w:val="en-US"/>
+        </w:rPr>
+        <w:t>CLEANING</w:t>
+      </w:r>
+      <w:r>
+        <w:rPr>
+          <w:b/>
+          <w:sz w:val="32"/>
+          <w:szCs w:val="32"/>
+          <w:highlight w:val="green"/>
+          <w:lang w:val="en-US"/>
+        </w:rPr>
+        <w:t xml:space="preserve"> IN </w:t>
+      </w:r>
+      <w:proofErr w:type="gramStart"/>
+      <w:r>
+        <w:rPr>
+          <w:b/>
+          <w:sz w:val="32"/>
+          <w:szCs w:val="32"/>
+          <w:highlight w:val="green"/>
+          <w:lang w:val="en-US"/>
+        </w:rPr>
+        <w:t>TABLEAU :</w:t>
+      </w:r>
+      <w:proofErr w:type="gramEnd"/>
+    </w:p>
+    <w:p>
+      <w:pPr>
+        <w:pStyle w:val="ListParagraph"/>
+        <w:numPr>
+          <w:ilvl w:val="0"/>
+          <w:numId w:val="4"/>
+        </w:numPr>
+        <w:rPr>
+          <w:b/>
+          <w:sz w:val="24"/>
+          <w:szCs w:val="24"/>
+          <w:lang w:val="en-US"/>
+        </w:rPr>
+      </w:pPr>
+      <w:r>
+        <w:rPr>
+          <w:sz w:val="24"/>
+          <w:szCs w:val="24"/>
+          <w:lang w:val="en-US"/>
+        </w:rPr>
+        <w:lastRenderedPageBreak/>
+        <w:t xml:space="preserve">When we are working </w:t>
+      </w:r>
+      <w:r>
+        <w:rPr>
+          <w:sz w:val="24"/>
+          <w:szCs w:val="24"/>
+          <w:lang w:val="en-US"/>
+        </w:rPr>
+        <w:t xml:space="preserve">in tableau we don’t have many options for cleaning the data so you can clean it using excel or power bi </w:t>
+      </w:r>
+      <w:proofErr w:type="spellStart"/>
+      <w:r>
+        <w:rPr>
+          <w:sz w:val="24"/>
+          <w:szCs w:val="24"/>
+          <w:lang w:val="en-US"/>
+        </w:rPr>
+        <w:t>and than</w:t>
+      </w:r>
+      <w:proofErr w:type="spellEnd"/>
+      <w:r>
+        <w:rPr>
+          <w:sz w:val="24"/>
+          <w:szCs w:val="24"/>
+          <w:lang w:val="en-US"/>
+        </w:rPr>
+        <w:t xml:space="preserve"> use tableau to visualize it as tableau public has limited option for data cleaning </w:t>
+      </w:r>
+    </w:p>
+    <w:p>
+      <w:pPr>
+        <w:pStyle w:val="ListParagraph"/>
+        <w:numPr>
+          <w:ilvl w:val="0"/>
+          <w:numId w:val="4"/>
+        </w:numPr>
+        <w:rPr>
+          <w:sz w:val="24"/>
+          <w:szCs w:val="24"/>
+          <w:lang w:val="en-US"/>
+        </w:rPr>
+      </w:pPr>
+      <w:r>
+        <w:rPr>
+          <w:sz w:val="24"/>
+          <w:szCs w:val="24"/>
+          <w:lang w:val="en-US"/>
+        </w:rPr>
+        <w:t xml:space="preserve">When you click on dropdown </w:t>
+      </w:r>
+      <w:r>
+        <w:rPr>
+          <w:sz w:val="24"/>
+          <w:szCs w:val="24"/>
+          <w:lang w:val="en-US"/>
+        </w:rPr>
+        <w:t xml:space="preserve">option of column then you can see what operations can be performed and when you click on data type of that column to find out which role geographical or image has been assigned to column </w:t>
+      </w:r>
+    </w:p>
+    <w:p>
+      <w:pPr>
+        <w:pStyle w:val="ListParagraph"/>
+        <w:numPr>
+          <w:ilvl w:val="0"/>
+          <w:numId w:val="4"/>
+        </w:numPr>
+        <w:rPr>
+          <w:sz w:val="24"/>
+          <w:szCs w:val="24"/>
+          <w:lang w:val="en-US"/>
+        </w:rPr>
+      </w:pPr>
+      <w:r>
+        <w:rPr>
+          <w:sz w:val="24"/>
+          <w:szCs w:val="24"/>
+          <w:lang w:val="en-US"/>
+        </w:rPr>
+        <w:t xml:space="preserve">You can create the calculated columns </w:t>
+      </w:r>
+      <w:r>
+        <w:rPr>
+          <w:sz w:val="24"/>
+          <w:szCs w:val="24"/>
+          <w:lang w:val="en-US"/>
+        </w:rPr>
+        <w:t xml:space="preserve">where you can create new calculated column based on </w:t>
+      </w:r>
+      <w:proofErr w:type="spellStart"/>
+      <w:proofErr w:type="gramStart"/>
+      <w:r>
+        <w:rPr>
+          <w:sz w:val="24"/>
+          <w:szCs w:val="24"/>
+          <w:lang w:val="en-US"/>
+        </w:rPr>
+        <w:t>pre defined</w:t>
+      </w:r>
+      <w:proofErr w:type="spellEnd"/>
+      <w:proofErr w:type="gramEnd"/>
+      <w:r>
+        <w:rPr>
+          <w:sz w:val="24"/>
+          <w:szCs w:val="24"/>
+          <w:lang w:val="en-US"/>
+        </w:rPr>
+        <w:t xml:space="preserve"> functions on columns </w:t>
+      </w:r>
+    </w:p>
+    <w:p>
+      <w:pPr>
+        <w:pStyle w:val="ListParagraph"/>
+        <w:numPr>
+          <w:ilvl w:val="0"/>
+          <w:numId w:val="4"/>
+        </w:numPr>
+        <w:rPr>
+          <w:sz w:val="24"/>
+          <w:szCs w:val="24"/>
+          <w:lang w:val="en-US"/>
+        </w:rPr>
+      </w:pPr>
+      <w:r>
+        <w:rPr>
+          <w:sz w:val="24"/>
+          <w:szCs w:val="24"/>
+          <w:lang w:val="en-US"/>
+        </w:rPr>
+        <w:t xml:space="preserve">You can also split your columns based on a delimiter to separate the data meaningfully </w:t>
+      </w:r>
+    </w:p>
+    <w:p>
+      <w:pPr>
+        <w:pStyle w:val="ListParagraph"/>
+        <w:numPr>
+          <w:ilvl w:val="0"/>
+          <w:numId w:val="4"/>
+        </w:numPr>
+        <w:rPr>
+          <w:sz w:val="24"/>
+          <w:szCs w:val="24"/>
+          <w:lang w:val="en-US"/>
+        </w:rPr>
+      </w:pPr>
+      <w:r>
+        <w:rPr>
+          <w:sz w:val="24"/>
+          <w:szCs w:val="24"/>
+          <w:lang w:val="en-US"/>
+        </w:rPr>
+        <w:t xml:space="preserve">That’s all you can do as far as cleaning is concerned in tableau </w:t>
+      </w:r>
+    </w:p>
+    <w:p>
+      <w:pPr>
+        <w:rPr>
+          <w:b/>
+          <w:sz w:val="32"/>
+          <w:szCs w:val="32"/>
+          <w:highlight w:val="green"/>
+          <w:lang w:val="en-US"/>
+        </w:rPr>
+      </w:pPr>
+    </w:p>
+    <w:p>
+      <w:pPr>
+        <w:rPr>
+          <w:sz w:val="24"/>
+          <w:szCs w:val="24"/>
+          <w:lang w:val="en-US"/>
+        </w:rPr>
+      </w:pPr>
+      <w:r>
+        <w:rPr>
+          <w:b/>
+          <w:sz w:val="32"/>
+          <w:szCs w:val="32"/>
+          <w:highlight w:val="green"/>
+          <w:lang w:val="en-US"/>
+        </w:rPr>
+        <w:t>MEASURES AND DIMENSIONS</w:t>
+      </w:r>
+      <w:r>
+        <w:rPr>
+          <w:b/>
+          <w:sz w:val="32"/>
+          <w:szCs w:val="32"/>
+          <w:highlight w:val="green"/>
+          <w:lang w:val="en-US"/>
+        </w:rPr>
+        <w:t xml:space="preserve"> IN </w:t>
+      </w:r>
+      <w:proofErr w:type="gramStart"/>
+      <w:r>
+        <w:rPr>
+          <w:b/>
+          <w:sz w:val="32"/>
+          <w:szCs w:val="32"/>
+          <w:highlight w:val="green"/>
+          <w:lang w:val="en-US"/>
+        </w:rPr>
+        <w:t>TABLEAU :</w:t>
+      </w:r>
+      <w:proofErr w:type="gramEnd"/>
+    </w:p>
+    <w:p>
+      <w:pPr>
+        <w:pStyle w:val="ListParagraph"/>
+        <w:numPr>
+          <w:ilvl w:val="0"/>
+          <w:numId w:val="4"/>
+        </w:numPr>
+        <w:rPr>
+          <w:sz w:val="24"/>
+          <w:szCs w:val="24"/>
+          <w:lang w:val="en-US"/>
+        </w:rPr>
+      </w:pPr>
+      <w:r>
+        <w:rPr>
+          <w:sz w:val="24"/>
+          <w:szCs w:val="24"/>
+          <w:lang w:val="en-US"/>
+        </w:rPr>
+        <w:t xml:space="preserve">When a value is not </w:t>
+      </w:r>
+      <w:proofErr w:type="gramStart"/>
+      <w:r>
+        <w:rPr>
+          <w:sz w:val="24"/>
+          <w:szCs w:val="24"/>
+          <w:lang w:val="en-US"/>
+        </w:rPr>
+        <w:t>a</w:t>
+      </w:r>
+      <w:proofErr w:type="gramEnd"/>
+      <w:r>
+        <w:rPr>
+          <w:sz w:val="24"/>
+          <w:szCs w:val="24"/>
+          <w:lang w:val="en-US"/>
+        </w:rPr>
+        <w:t xml:space="preserve"> aggregated value and it just shows the category of data such as name location date columns these are dimensions </w:t>
+      </w:r>
+    </w:p>
+    <w:p>
+      <w:pPr>
+        <w:pStyle w:val="ListParagraph"/>
+        <w:numPr>
+          <w:ilvl w:val="0"/>
+          <w:numId w:val="4"/>
+        </w:numPr>
+        <w:rPr>
+          <w:sz w:val="24"/>
+          <w:szCs w:val="24"/>
+          <w:lang w:val="en-US"/>
+        </w:rPr>
+      </w:pPr>
+      <w:r>
+        <w:rPr>
+          <w:sz w:val="24"/>
+          <w:szCs w:val="24"/>
+          <w:lang w:val="en-US"/>
+        </w:rPr>
+        <w:t xml:space="preserve">Aggregated values such as sum average profit sales are just single value coming out as a result of calculation on that column are called as </w:t>
+      </w:r>
+      <w:r>
+        <w:rPr>
+          <w:sz w:val="24"/>
+          <w:szCs w:val="24"/>
+          <w:lang w:val="en-US"/>
+        </w:rPr>
+        <w:t>measures</w:t>
+      </w:r>
+    </w:p>
+    <w:p>
+      <w:pPr>
+        <w:pStyle w:val="ListParagraph"/>
+        <w:numPr>
+          <w:ilvl w:val="0"/>
+          <w:numId w:val="4"/>
         </w:numPr>
         <w:rPr>
           <w:sz w:val="24"/>
@@ -1928,24 +2911,6 @@
       </w:pPr>
       <w:bookmarkStart w:id="0" w:name="_GoBack"/>
       <w:bookmarkEnd w:id="0"/>
-      <w:r>
-        <w:rPr>
-          <w:sz w:val="24"/>
-          <w:szCs w:val="24"/>
-          <w:lang w:val="en-US"/>
-        </w:rPr>
-        <w:br/>
-      </w:r>
-    </w:p>
-    <w:p>
-      <w:pPr>
-        <w:rPr>
-          <w:b/>
-          <w:sz w:val="24"/>
-          <w:szCs w:val="24"/>
-          <w:lang w:val="en-US"/>
-        </w:rPr>
-      </w:pPr>
     </w:p>
     <w:p>
       <w:pPr>
@@ -2181,9 +3146,9 @@
     </w:lvl>
   </w:abstractNum>
   <w:abstractNum w:abstractNumId="1" w15:restartNumberingAfterBreak="0">
-    <w:nsid w:val="6A0648D0"/>
+    <w:nsid w:val="683E6A8A"/>
     <w:multiLevelType w:val="hybridMultilevel"/>
-    <w:tmpl w:val="49FE2290"/>
+    <w:tmpl w:val="1A522492"/>
     <w:lvl w:ilvl="0" w:tplc="40090001">
       <w:start w:val="1"/>
       <w:numFmt w:val="bullet"/>
@@ -2294,9 +3259,9 @@
     </w:lvl>
   </w:abstractNum>
   <w:abstractNum w:abstractNumId="2" w15:restartNumberingAfterBreak="0">
-    <w:nsid w:val="78565B4A"/>
+    <w:nsid w:val="6A0648D0"/>
     <w:multiLevelType w:val="hybridMultilevel"/>
-    <w:tmpl w:val="FBEE5B42"/>
+    <w:tmpl w:val="49FE2290"/>
     <w:lvl w:ilvl="0" w:tplc="40090001">
       <w:start w:val="1"/>
       <w:numFmt w:val="bullet"/>
@@ -2406,14 +3371,130 @@
       </w:rPr>
     </w:lvl>
   </w:abstractNum>
+  <w:abstractNum w:abstractNumId="3" w15:restartNumberingAfterBreak="0">
+    <w:nsid w:val="78565B4A"/>
+    <w:multiLevelType w:val="hybridMultilevel"/>
+    <w:tmpl w:val="FBEE5B42"/>
+    <w:lvl w:ilvl="0" w:tplc="40090001">
+      <w:start w:val="1"/>
+      <w:numFmt w:val="bullet"/>
+      <w:lvlText w:val=""/>
+      <w:lvlJc w:val="left"/>
+      <w:pPr>
+        <w:ind w:left="720" w:hanging="360"/>
+      </w:pPr>
+      <w:rPr>
+        <w:rFonts w:ascii="Symbol" w:hAnsi="Symbol" w:hint="default"/>
+      </w:rPr>
+    </w:lvl>
+    <w:lvl w:ilvl="1" w:tplc="40090003" w:tentative="1">
+      <w:start w:val="1"/>
+      <w:numFmt w:val="bullet"/>
+      <w:lvlText w:val="o"/>
+      <w:lvlJc w:val="left"/>
+      <w:pPr>
+        <w:ind w:left="1440" w:hanging="360"/>
+      </w:pPr>
+      <w:rPr>
+        <w:rFonts w:ascii="Courier New" w:hAnsi="Courier New" w:cs="Courier New" w:hint="default"/>
+      </w:rPr>
+    </w:lvl>
+    <w:lvl w:ilvl="2" w:tplc="40090005" w:tentative="1">
+      <w:start w:val="1"/>
+      <w:numFmt w:val="bullet"/>
+      <w:lvlText w:val=""/>
+      <w:lvlJc w:val="left"/>
+      <w:pPr>
+        <w:ind w:left="2160" w:hanging="360"/>
+      </w:pPr>
+      <w:rPr>
+        <w:rFonts w:ascii="Wingdings" w:hAnsi="Wingdings" w:hint="default"/>
+      </w:rPr>
+    </w:lvl>
+    <w:lvl w:ilvl="3" w:tplc="40090001" w:tentative="1">
+      <w:start w:val="1"/>
+      <w:numFmt w:val="bullet"/>
+      <w:lvlText w:val=""/>
+      <w:lvlJc w:val="left"/>
+      <w:pPr>
+        <w:ind w:left="2880" w:hanging="360"/>
+      </w:pPr>
+      <w:rPr>
+        <w:rFonts w:ascii="Symbol" w:hAnsi="Symbol" w:hint="default"/>
+      </w:rPr>
+    </w:lvl>
+    <w:lvl w:ilvl="4" w:tplc="40090003" w:tentative="1">
+      <w:start w:val="1"/>
+      <w:numFmt w:val="bullet"/>
+      <w:lvlText w:val="o"/>
+      <w:lvlJc w:val="left"/>
+      <w:pPr>
+        <w:ind w:left="3600" w:hanging="360"/>
+      </w:pPr>
+      <w:rPr>
+        <w:rFonts w:ascii="Courier New" w:hAnsi="Courier New" w:cs="Courier New" w:hint="default"/>
+      </w:rPr>
+    </w:lvl>
+    <w:lvl w:ilvl="5" w:tplc="40090005" w:tentative="1">
+      <w:start w:val="1"/>
+      <w:numFmt w:val="bullet"/>
+      <w:lvlText w:val=""/>
+      <w:lvlJc w:val="left"/>
+      <w:pPr>
+        <w:ind w:left="4320" w:hanging="360"/>
+      </w:pPr>
+      <w:rPr>
+        <w:rFonts w:ascii="Wingdings" w:hAnsi="Wingdings" w:hint="default"/>
+      </w:rPr>
+    </w:lvl>
+    <w:lvl w:ilvl="6" w:tplc="40090001" w:tentative="1">
+      <w:start w:val="1"/>
+      <w:numFmt w:val="bullet"/>
+      <w:lvlText w:val=""/>
+      <w:lvlJc w:val="left"/>
+      <w:pPr>
+        <w:ind w:left="5040" w:hanging="360"/>
+      </w:pPr>
+      <w:rPr>
+        <w:rFonts w:ascii="Symbol" w:hAnsi="Symbol" w:hint="default"/>
+      </w:rPr>
+    </w:lvl>
+    <w:lvl w:ilvl="7" w:tplc="40090003" w:tentative="1">
+      <w:start w:val="1"/>
+      <w:numFmt w:val="bullet"/>
+      <w:lvlText w:val="o"/>
+      <w:lvlJc w:val="left"/>
+      <w:pPr>
+        <w:ind w:left="5760" w:hanging="360"/>
+      </w:pPr>
+      <w:rPr>
+        <w:rFonts w:ascii="Courier New" w:hAnsi="Courier New" w:cs="Courier New" w:hint="default"/>
+      </w:rPr>
+    </w:lvl>
+    <w:lvl w:ilvl="8" w:tplc="40090005" w:tentative="1">
+      <w:start w:val="1"/>
+      <w:numFmt w:val="bullet"/>
+      <w:lvlText w:val=""/>
+      <w:lvlJc w:val="left"/>
+      <w:pPr>
+        <w:ind w:left="6480" w:hanging="360"/>
+      </w:pPr>
+      <w:rPr>
+        <w:rFonts w:ascii="Wingdings" w:hAnsi="Wingdings" w:hint="default"/>
+      </w:rPr>
+    </w:lvl>
+  </w:abstractNum>
   <w:num w:numId="1">
-    <w:abstractNumId w:val="1"/>
+    <w:abstractNumId w:val="2"/>
   </w:num>
   <w:num w:numId="2">
-    <w:abstractNumId w:val="2"/>
+    <w:abstractNumId w:val="3"/>
   </w:num>
   <w:num w:numId="3">
     <w:abstractNumId w:val="0"/>
+  </w:num>
+  <w:num w:numId="4">
+    <w:abstractNumId w:val="1"/>
   </w:num>
 </w:numbering>
 </file>

</xml_diff>